<commit_message>
Add javadoc + evidences
</commit_message>
<xml_diff>
--- a/doc/Evidencias Servicio Rest API Person en Java.docx
+++ b/doc/Evidencias Servicio Rest API Person en Java.docx
@@ -3609,6 +3609,133 @@
     </w:p>
     <w:p>
       <w:pPr>
+        <w:pStyle w:val="PreformattedText"/>
+        <w:widowControl/>
+        <w:pBdr/>
+        <w:shd w:fill="F2F9FC" w:val="clear"/>
+        <w:spacing w:lineRule="auto" w:line="348"/>
+        <w:rPr>
+          <w:rFonts w:ascii="Arial" w:hAnsi="Arial"/>
+          <w:b w:val="false"/>
+          <w:b w:val="false"/>
+          <w:bCs w:val="false"/>
+          <w:i w:val="false"/>
+          <w:caps w:val="false"/>
+          <w:smallCaps w:val="false"/>
+          <w:color w:val="000000"/>
+          <w:spacing w:val="0"/>
+          <w:sz w:val="22"/>
+          <w:szCs w:val="22"/>
+        </w:rPr>
+      </w:pPr>
+      <w:r>
+        <w:rPr>
+          <w:rFonts w:ascii="Arial" w:hAnsi="Arial"/>
+          <w:b w:val="false"/>
+          <w:bCs w:val="false"/>
+          <w:i w:val="false"/>
+          <w:caps w:val="false"/>
+          <w:smallCaps w:val="false"/>
+          <w:color w:val="000000"/>
+          <w:spacing w:val="0"/>
+          <w:sz w:val="22"/>
+          <w:szCs w:val="22"/>
+        </w:rPr>
+        <w:t>PUT</w:t>
+      </w:r>
+      <w:r>
+        <w:rPr>
+          <w:rFonts w:ascii="Arial" w:hAnsi="Arial"/>
+          <w:b w:val="false"/>
+          <w:bCs w:val="false"/>
+          <w:i w:val="false"/>
+          <w:caps w:val="false"/>
+          <w:smallCaps w:val="false"/>
+          <w:color w:val="000000"/>
+          <w:spacing w:val="0"/>
+          <w:sz w:val="22"/>
+          <w:szCs w:val="22"/>
+        </w:rPr>
+        <w:t xml:space="preserve">     /</w:t>
+      </w:r>
+      <w:r>
+        <w:rPr>
+          <w:rFonts w:ascii="Arial" w:hAnsi="Arial"/>
+          <w:b w:val="false"/>
+          <w:bCs w:val="false"/>
+          <w:i w:val="false"/>
+          <w:caps w:val="false"/>
+          <w:smallCaps w:val="false"/>
+          <w:color w:val="000000"/>
+          <w:spacing w:val="0"/>
+          <w:sz w:val="22"/>
+          <w:szCs w:val="22"/>
+        </w:rPr>
+        <w:t>api</w:t>
+      </w:r>
+      <w:r>
+        <w:rPr>
+          <w:rFonts w:ascii="Arial" w:hAnsi="Arial"/>
+          <w:b w:val="false"/>
+          <w:bCs w:val="false"/>
+          <w:i w:val="false"/>
+          <w:caps w:val="false"/>
+          <w:smallCaps w:val="false"/>
+          <w:color w:val="000000"/>
+          <w:spacing w:val="0"/>
+          <w:sz w:val="22"/>
+          <w:szCs w:val="22"/>
+        </w:rPr>
+        <w:t>/</w:t>
+      </w:r>
+      <w:r>
+        <w:rPr>
+          <w:rFonts w:ascii="Arial" w:hAnsi="Arial"/>
+          <w:b w:val="false"/>
+          <w:bCs w:val="false"/>
+          <w:i w:val="false"/>
+          <w:caps w:val="false"/>
+          <w:smallCaps w:val="false"/>
+          <w:color w:val="000000"/>
+          <w:spacing w:val="0"/>
+          <w:sz w:val="22"/>
+          <w:szCs w:val="22"/>
+        </w:rPr>
+        <w:t>person</w:t>
+      </w:r>
+      <w:r>
+        <w:rPr>
+          <w:rFonts w:ascii="Arial" w:hAnsi="Arial"/>
+          <w:b w:val="false"/>
+          <w:bCs w:val="false"/>
+          <w:i w:val="false"/>
+          <w:caps w:val="false"/>
+          <w:smallCaps w:val="false"/>
+          <w:color w:val="000000"/>
+          <w:spacing w:val="0"/>
+          <w:sz w:val="22"/>
+          <w:szCs w:val="22"/>
+        </w:rPr>
+        <w:t xml:space="preserve">/{id} :  </w:t>
+      </w:r>
+      <w:r>
+        <w:rPr>
+          <w:rFonts w:ascii="Arial" w:hAnsi="Arial"/>
+          <w:b w:val="false"/>
+          <w:bCs w:val="false"/>
+          <w:i w:val="false"/>
+          <w:caps w:val="false"/>
+          <w:smallCaps w:val="false"/>
+          <w:color w:val="000000"/>
+          <w:spacing w:val="0"/>
+          <w:sz w:val="22"/>
+          <w:szCs w:val="22"/>
+        </w:rPr>
+        <w:t>Actualizar la información de una persona identificada por {id}</w:t>
+      </w:r>
+    </w:p>
+    <w:p>
+      <w:pPr>
         <w:pStyle w:val="Normal"/>
         <w:widowControl/>
         <w:pBdr/>
@@ -3722,7 +3849,6 @@
           <w:sz w:val="22"/>
           <w:szCs w:val="22"/>
         </w:rPr>
-        <w:t>2.4.1. Auditoria</w:t>
       </w:r>
     </w:p>
     <w:p>
@@ -3783,20 +3909,8 @@
         </w:rPr>
       </w:pPr>
       <w:r>
-        <w:rPr>
-          <w:rFonts w:ascii="Arial" w:hAnsi="Arial"/>
-          <w:b w:val="false"/>
-          <w:bCs w:val="false"/>
-          <w:i w:val="false"/>
-          <w:caps w:val="false"/>
-          <w:smallCaps w:val="false"/>
-          <w:color w:val="000000"/>
-          <w:spacing w:val="0"/>
-          <w:sz w:val="22"/>
-          <w:szCs w:val="22"/>
-        </w:rPr>
         <w:drawing>
-          <wp:anchor behindDoc="0" distT="0" distB="0" distL="0" distR="0" simplePos="0" locked="0" layoutInCell="1" allowOverlap="1" relativeHeight="13">
+          <wp:anchor behindDoc="0" distT="0" distB="0" distL="0" distR="0" simplePos="0" locked="0" layoutInCell="1" allowOverlap="1" relativeHeight="14">
             <wp:simplePos x="0" y="0"/>
             <wp:positionH relativeFrom="column">
               <wp:align>center</wp:align>
@@ -3804,10 +3918,10 @@
             <wp:positionV relativeFrom="paragraph">
               <wp:posOffset>635</wp:posOffset>
             </wp:positionV>
-            <wp:extent cx="6332220" cy="3291205"/>
+            <wp:extent cx="6332220" cy="2994025"/>
             <wp:effectExtent l="0" t="0" r="0" b="0"/>
             <wp:wrapSquare wrapText="largest"/>
-            <wp:docPr id="12" name="Image12" descr=""/>
+            <wp:docPr id="12" name="Image13" descr=""/>
             <wp:cNvGraphicFramePr>
               <a:graphicFrameLocks xmlns:a="http://schemas.openxmlformats.org/drawingml/2006/main" noChangeAspect="1"/>
             </wp:cNvGraphicFramePr>
@@ -3815,7 +3929,7 @@
               <a:graphicData uri="http://schemas.openxmlformats.org/drawingml/2006/picture">
                 <pic:pic xmlns:pic="http://schemas.openxmlformats.org/drawingml/2006/picture">
                   <pic:nvPicPr>
-                    <pic:cNvPr id="12" name="Image12" descr=""/>
+                    <pic:cNvPr id="12" name="Image13" descr=""/>
                     <pic:cNvPicPr>
                       <a:picLocks noChangeAspect="1" noChangeArrowheads="1"/>
                     </pic:cNvPicPr>
@@ -3829,7 +3943,538 @@
                   <pic:spPr bwMode="auto">
                     <a:xfrm>
                       <a:off x="0" y="0"/>
+                      <a:ext cx="6332220" cy="2994025"/>
+                    </a:xfrm>
+                    <a:prstGeom prst="rect">
+                      <a:avLst/>
+                    </a:prstGeom>
+                  </pic:spPr>
+                </pic:pic>
+              </a:graphicData>
+            </a:graphic>
+          </wp:anchor>
+        </w:drawing>
+      </w:r>
+      <w:r>
+        <w:rPr>
+          <w:rFonts w:ascii="Arial" w:hAnsi="Arial"/>
+          <w:b w:val="false"/>
+          <w:bCs w:val="false"/>
+          <w:i w:val="false"/>
+          <w:caps w:val="false"/>
+          <w:smallCaps w:val="false"/>
+          <w:color w:val="000000"/>
+          <w:spacing w:val="0"/>
+          <w:sz w:val="22"/>
+          <w:szCs w:val="22"/>
+        </w:rPr>
+        <w:t>2.4.1. Auditoria</w:t>
+      </w:r>
+    </w:p>
+    <w:p>
+      <w:pPr>
+        <w:pStyle w:val="Normal"/>
+        <w:widowControl/>
+        <w:pBdr/>
+        <w:shd w:fill="F2F9FC" w:val="clear"/>
+        <w:spacing w:lineRule="auto" w:line="348"/>
+        <w:rPr>
+          <w:rFonts w:ascii="Arial" w:hAnsi="Arial"/>
+          <w:b w:val="false"/>
+          <w:b w:val="false"/>
+          <w:bCs w:val="false"/>
+          <w:i w:val="false"/>
+          <w:caps w:val="false"/>
+          <w:smallCaps w:val="false"/>
+          <w:color w:val="000000"/>
+          <w:spacing w:val="0"/>
+          <w:sz w:val="22"/>
+          <w:szCs w:val="22"/>
+        </w:rPr>
+      </w:pPr>
+      <w:r>
+        <w:rPr>
+          <w:rFonts w:ascii="Arial" w:hAnsi="Arial"/>
+          <w:b w:val="false"/>
+          <w:bCs w:val="false"/>
+          <w:i w:val="false"/>
+          <w:caps w:val="false"/>
+          <w:smallCaps w:val="false"/>
+          <w:color w:val="000000"/>
+          <w:spacing w:val="0"/>
+          <w:sz w:val="22"/>
+          <w:szCs w:val="22"/>
+        </w:rPr>
+      </w:r>
+    </w:p>
+    <w:p>
+      <w:pPr>
+        <w:pStyle w:val="Normal"/>
+        <w:widowControl/>
+        <w:pBdr/>
+        <w:shd w:fill="F2F9FC" w:val="clear"/>
+        <w:spacing w:lineRule="auto" w:line="348"/>
+        <w:rPr>
+          <w:rFonts w:ascii="Arial" w:hAnsi="Arial"/>
+          <w:b w:val="false"/>
+          <w:b w:val="false"/>
+          <w:bCs w:val="false"/>
+          <w:i w:val="false"/>
+          <w:caps w:val="false"/>
+          <w:smallCaps w:val="false"/>
+          <w:color w:val="000000"/>
+          <w:spacing w:val="0"/>
+          <w:sz w:val="22"/>
+          <w:szCs w:val="22"/>
+        </w:rPr>
+      </w:pPr>
+      <w:r>
+        <w:rPr>
+          <w:rFonts w:ascii="Arial" w:hAnsi="Arial"/>
+          <w:b w:val="false"/>
+          <w:bCs w:val="false"/>
+          <w:i w:val="false"/>
+          <w:caps w:val="false"/>
+          <w:smallCaps w:val="false"/>
+          <w:color w:val="000000"/>
+          <w:spacing w:val="0"/>
+          <w:sz w:val="22"/>
+          <w:szCs w:val="22"/>
+        </w:rPr>
+        <w:drawing>
+          <wp:anchor behindDoc="0" distT="0" distB="0" distL="0" distR="0" simplePos="0" locked="0" layoutInCell="1" allowOverlap="1" relativeHeight="13">
+            <wp:simplePos x="0" y="0"/>
+            <wp:positionH relativeFrom="column">
+              <wp:align>center</wp:align>
+            </wp:positionH>
+            <wp:positionV relativeFrom="paragraph">
+              <wp:posOffset>635</wp:posOffset>
+            </wp:positionV>
+            <wp:extent cx="6332220" cy="3291205"/>
+            <wp:effectExtent l="0" t="0" r="0" b="0"/>
+            <wp:wrapSquare wrapText="largest"/>
+            <wp:docPr id="13" name="Image12" descr=""/>
+            <wp:cNvGraphicFramePr>
+              <a:graphicFrameLocks xmlns:a="http://schemas.openxmlformats.org/drawingml/2006/main" noChangeAspect="1"/>
+            </wp:cNvGraphicFramePr>
+            <a:graphic xmlns:a="http://schemas.openxmlformats.org/drawingml/2006/main">
+              <a:graphicData uri="http://schemas.openxmlformats.org/drawingml/2006/picture">
+                <pic:pic xmlns:pic="http://schemas.openxmlformats.org/drawingml/2006/picture">
+                  <pic:nvPicPr>
+                    <pic:cNvPr id="13" name="Image12" descr=""/>
+                    <pic:cNvPicPr>
+                      <a:picLocks noChangeAspect="1" noChangeArrowheads="1"/>
+                    </pic:cNvPicPr>
+                  </pic:nvPicPr>
+                  <pic:blipFill>
+                    <a:blip r:embed="rId14"/>
+                    <a:stretch>
+                      <a:fillRect/>
+                    </a:stretch>
+                  </pic:blipFill>
+                  <pic:spPr bwMode="auto">
+                    <a:xfrm>
+                      <a:off x="0" y="0"/>
                       <a:ext cx="6332220" cy="3291205"/>
+                    </a:xfrm>
+                    <a:prstGeom prst="rect">
+                      <a:avLst/>
+                    </a:prstGeom>
+                  </pic:spPr>
+                </pic:pic>
+              </a:graphicData>
+            </a:graphic>
+          </wp:anchor>
+        </w:drawing>
+      </w:r>
+    </w:p>
+    <w:p>
+      <w:pPr>
+        <w:pStyle w:val="Normal"/>
+        <w:widowControl/>
+        <w:pBdr/>
+        <w:shd w:fill="F2F9FC" w:val="clear"/>
+        <w:spacing w:lineRule="auto" w:line="348"/>
+        <w:rPr>
+          <w:rFonts w:ascii="Arial" w:hAnsi="Arial"/>
+          <w:b w:val="false"/>
+          <w:b w:val="false"/>
+          <w:bCs w:val="false"/>
+          <w:i w:val="false"/>
+          <w:caps w:val="false"/>
+          <w:smallCaps w:val="false"/>
+          <w:color w:val="000000"/>
+          <w:spacing w:val="0"/>
+          <w:sz w:val="22"/>
+          <w:szCs w:val="22"/>
+        </w:rPr>
+      </w:pPr>
+      <w:r>
+        <w:rPr>
+          <w:rFonts w:ascii="Arial" w:hAnsi="Arial"/>
+          <w:b w:val="false"/>
+          <w:bCs w:val="false"/>
+          <w:i w:val="false"/>
+          <w:caps w:val="false"/>
+          <w:smallCaps w:val="false"/>
+          <w:color w:val="000000"/>
+          <w:spacing w:val="0"/>
+          <w:sz w:val="22"/>
+          <w:szCs w:val="22"/>
+        </w:rPr>
+        <w:t>2.5. Eliminar personas</w:t>
+      </w:r>
+    </w:p>
+    <w:p>
+      <w:pPr>
+        <w:pStyle w:val="PreformattedText"/>
+        <w:widowControl/>
+        <w:pBdr/>
+        <w:shd w:fill="F2F9FC" w:val="clear"/>
+        <w:spacing w:lineRule="auto" w:line="348"/>
+        <w:rPr>
+          <w:rFonts w:ascii="Arial" w:hAnsi="Arial"/>
+          <w:b w:val="false"/>
+          <w:b w:val="false"/>
+          <w:bCs w:val="false"/>
+          <w:i w:val="false"/>
+          <w:caps w:val="false"/>
+          <w:smallCaps w:val="false"/>
+          <w:color w:val="000000"/>
+          <w:spacing w:val="0"/>
+          <w:sz w:val="22"/>
+          <w:szCs w:val="22"/>
+        </w:rPr>
+      </w:pPr>
+      <w:r>
+        <w:rPr>
+          <w:rFonts w:ascii="Arial" w:hAnsi="Arial"/>
+          <w:b w:val="false"/>
+          <w:bCs w:val="false"/>
+          <w:i w:val="false"/>
+          <w:caps w:val="false"/>
+          <w:smallCaps w:val="false"/>
+          <w:color w:val="000000"/>
+          <w:spacing w:val="0"/>
+          <w:sz w:val="22"/>
+          <w:szCs w:val="22"/>
+        </w:rPr>
+        <w:t>DELETE</w:t>
+      </w:r>
+      <w:r>
+        <w:rPr>
+          <w:rFonts w:ascii="Arial" w:hAnsi="Arial"/>
+          <w:b w:val="false"/>
+          <w:bCs w:val="false"/>
+          <w:i w:val="false"/>
+          <w:caps w:val="false"/>
+          <w:smallCaps w:val="false"/>
+          <w:color w:val="000000"/>
+          <w:spacing w:val="0"/>
+          <w:sz w:val="22"/>
+          <w:szCs w:val="22"/>
+        </w:rPr>
+        <w:t xml:space="preserve">     /</w:t>
+      </w:r>
+      <w:r>
+        <w:rPr>
+          <w:rFonts w:ascii="Arial" w:hAnsi="Arial"/>
+          <w:b w:val="false"/>
+          <w:bCs w:val="false"/>
+          <w:i w:val="false"/>
+          <w:caps w:val="false"/>
+          <w:smallCaps w:val="false"/>
+          <w:color w:val="000000"/>
+          <w:spacing w:val="0"/>
+          <w:sz w:val="22"/>
+          <w:szCs w:val="22"/>
+        </w:rPr>
+        <w:t>api</w:t>
+      </w:r>
+      <w:r>
+        <w:rPr>
+          <w:rFonts w:ascii="Arial" w:hAnsi="Arial"/>
+          <w:b w:val="false"/>
+          <w:bCs w:val="false"/>
+          <w:i w:val="false"/>
+          <w:caps w:val="false"/>
+          <w:smallCaps w:val="false"/>
+          <w:color w:val="000000"/>
+          <w:spacing w:val="0"/>
+          <w:sz w:val="22"/>
+          <w:szCs w:val="22"/>
+        </w:rPr>
+        <w:t>/</w:t>
+      </w:r>
+      <w:r>
+        <w:rPr>
+          <w:rFonts w:ascii="Arial" w:hAnsi="Arial"/>
+          <w:b w:val="false"/>
+          <w:bCs w:val="false"/>
+          <w:i w:val="false"/>
+          <w:caps w:val="false"/>
+          <w:smallCaps w:val="false"/>
+          <w:color w:val="000000"/>
+          <w:spacing w:val="0"/>
+          <w:sz w:val="22"/>
+          <w:szCs w:val="22"/>
+        </w:rPr>
+        <w:t>person</w:t>
+      </w:r>
+      <w:r>
+        <w:rPr>
+          <w:rFonts w:ascii="Arial" w:hAnsi="Arial"/>
+          <w:b w:val="false"/>
+          <w:bCs w:val="false"/>
+          <w:i w:val="false"/>
+          <w:caps w:val="false"/>
+          <w:smallCaps w:val="false"/>
+          <w:color w:val="000000"/>
+          <w:spacing w:val="0"/>
+          <w:sz w:val="22"/>
+          <w:szCs w:val="22"/>
+        </w:rPr>
+        <w:t xml:space="preserve">/{id} :  </w:t>
+      </w:r>
+      <w:r>
+        <w:rPr>
+          <w:rFonts w:ascii="Arial" w:hAnsi="Arial"/>
+          <w:b w:val="false"/>
+          <w:bCs w:val="false"/>
+          <w:i w:val="false"/>
+          <w:caps w:val="false"/>
+          <w:smallCaps w:val="false"/>
+          <w:color w:val="000000"/>
+          <w:spacing w:val="0"/>
+          <w:sz w:val="22"/>
+          <w:szCs w:val="22"/>
+        </w:rPr>
+        <w:t>Eliminar la información de una persona identificada por {id}</w:t>
+      </w:r>
+    </w:p>
+    <w:p>
+      <w:pPr>
+        <w:pStyle w:val="Normal"/>
+        <w:widowControl/>
+        <w:pBdr/>
+        <w:shd w:fill="F2F9FC" w:val="clear"/>
+        <w:spacing w:lineRule="auto" w:line="348"/>
+        <w:rPr>
+          <w:rFonts w:ascii="Arial" w:hAnsi="Arial"/>
+          <w:b w:val="false"/>
+          <w:b w:val="false"/>
+          <w:bCs w:val="false"/>
+          <w:i w:val="false"/>
+          <w:caps w:val="false"/>
+          <w:smallCaps w:val="false"/>
+          <w:color w:val="000000"/>
+          <w:spacing w:val="0"/>
+          <w:sz w:val="22"/>
+          <w:szCs w:val="22"/>
+        </w:rPr>
+      </w:pPr>
+      <w:r>
+        <w:rPr>
+          <w:rFonts w:ascii="Arial" w:hAnsi="Arial"/>
+          <w:b w:val="false"/>
+          <w:bCs w:val="false"/>
+          <w:i w:val="false"/>
+          <w:caps w:val="false"/>
+          <w:smallCaps w:val="false"/>
+          <w:color w:val="000000"/>
+          <w:spacing w:val="0"/>
+          <w:sz w:val="22"/>
+          <w:szCs w:val="22"/>
+        </w:rPr>
+        <w:drawing>
+          <wp:anchor behindDoc="0" distT="0" distB="0" distL="0" distR="0" simplePos="0" locked="0" layoutInCell="1" allowOverlap="1" relativeHeight="15">
+            <wp:simplePos x="0" y="0"/>
+            <wp:positionH relativeFrom="column">
+              <wp:align>center</wp:align>
+            </wp:positionH>
+            <wp:positionV relativeFrom="paragraph">
+              <wp:posOffset>635</wp:posOffset>
+            </wp:positionV>
+            <wp:extent cx="6332220" cy="2892425"/>
+            <wp:effectExtent l="0" t="0" r="0" b="0"/>
+            <wp:wrapSquare wrapText="largest"/>
+            <wp:docPr id="14" name="Image14" descr=""/>
+            <wp:cNvGraphicFramePr>
+              <a:graphicFrameLocks xmlns:a="http://schemas.openxmlformats.org/drawingml/2006/main" noChangeAspect="1"/>
+            </wp:cNvGraphicFramePr>
+            <a:graphic xmlns:a="http://schemas.openxmlformats.org/drawingml/2006/main">
+              <a:graphicData uri="http://schemas.openxmlformats.org/drawingml/2006/picture">
+                <pic:pic xmlns:pic="http://schemas.openxmlformats.org/drawingml/2006/picture">
+                  <pic:nvPicPr>
+                    <pic:cNvPr id="14" name="Image14" descr=""/>
+                    <pic:cNvPicPr>
+                      <a:picLocks noChangeAspect="1" noChangeArrowheads="1"/>
+                    </pic:cNvPicPr>
+                  </pic:nvPicPr>
+                  <pic:blipFill>
+                    <a:blip r:embed="rId15"/>
+                    <a:stretch>
+                      <a:fillRect/>
+                    </a:stretch>
+                  </pic:blipFill>
+                  <pic:spPr bwMode="auto">
+                    <a:xfrm>
+                      <a:off x="0" y="0"/>
+                      <a:ext cx="6332220" cy="2892425"/>
+                    </a:xfrm>
+                    <a:prstGeom prst="rect">
+                      <a:avLst/>
+                    </a:prstGeom>
+                  </pic:spPr>
+                </pic:pic>
+              </a:graphicData>
+            </a:graphic>
+          </wp:anchor>
+        </w:drawing>
+      </w:r>
+    </w:p>
+    <w:p>
+      <w:pPr>
+        <w:pStyle w:val="Normal"/>
+        <w:widowControl/>
+        <w:pBdr/>
+        <w:shd w:fill="F2F9FC" w:val="clear"/>
+        <w:spacing w:lineRule="auto" w:line="348"/>
+        <w:rPr>
+          <w:rFonts w:ascii="Arial" w:hAnsi="Arial"/>
+          <w:b w:val="false"/>
+          <w:b w:val="false"/>
+          <w:bCs w:val="false"/>
+          <w:i w:val="false"/>
+          <w:caps w:val="false"/>
+          <w:smallCaps w:val="false"/>
+          <w:color w:val="000000"/>
+          <w:spacing w:val="0"/>
+          <w:sz w:val="22"/>
+          <w:szCs w:val="22"/>
+        </w:rPr>
+      </w:pPr>
+      <w:r>
+        <w:rPr>
+          <w:rFonts w:ascii="Arial" w:hAnsi="Arial"/>
+          <w:b w:val="false"/>
+          <w:bCs w:val="false"/>
+          <w:i w:val="false"/>
+          <w:caps w:val="false"/>
+          <w:smallCaps w:val="false"/>
+          <w:color w:val="000000"/>
+          <w:spacing w:val="0"/>
+          <w:sz w:val="22"/>
+          <w:szCs w:val="22"/>
+        </w:rPr>
+        <w:t>2.5.1. Auditoria</w:t>
+      </w:r>
+    </w:p>
+    <w:p>
+      <w:pPr>
+        <w:pStyle w:val="Normal"/>
+        <w:widowControl/>
+        <w:pBdr/>
+        <w:shd w:fill="F2F9FC" w:val="clear"/>
+        <w:spacing w:lineRule="auto" w:line="348"/>
+        <w:rPr>
+          <w:rFonts w:ascii="Arial" w:hAnsi="Arial"/>
+          <w:b w:val="false"/>
+          <w:b w:val="false"/>
+          <w:bCs w:val="false"/>
+          <w:i w:val="false"/>
+          <w:caps w:val="false"/>
+          <w:smallCaps w:val="false"/>
+          <w:color w:val="000000"/>
+          <w:spacing w:val="0"/>
+          <w:sz w:val="22"/>
+          <w:szCs w:val="22"/>
+        </w:rPr>
+      </w:pPr>
+      <w:r>
+        <w:rPr>
+          <w:rFonts w:ascii="Arial" w:hAnsi="Arial"/>
+          <w:b w:val="false"/>
+          <w:bCs w:val="false"/>
+          <w:i w:val="false"/>
+          <w:caps w:val="false"/>
+          <w:smallCaps w:val="false"/>
+          <w:color w:val="000000"/>
+          <w:spacing w:val="0"/>
+          <w:sz w:val="22"/>
+          <w:szCs w:val="22"/>
+        </w:rPr>
+      </w:r>
+    </w:p>
+    <w:p>
+      <w:pPr>
+        <w:pStyle w:val="Normal"/>
+        <w:widowControl/>
+        <w:pBdr/>
+        <w:shd w:fill="F2F9FC" w:val="clear"/>
+        <w:spacing w:lineRule="auto" w:line="348"/>
+        <w:rPr>
+          <w:rFonts w:ascii="Arial" w:hAnsi="Arial"/>
+          <w:b w:val="false"/>
+          <w:b w:val="false"/>
+          <w:bCs w:val="false"/>
+          <w:i w:val="false"/>
+          <w:caps w:val="false"/>
+          <w:smallCaps w:val="false"/>
+          <w:color w:val="000000"/>
+          <w:spacing w:val="0"/>
+          <w:sz w:val="22"/>
+          <w:szCs w:val="22"/>
+        </w:rPr>
+      </w:pPr>
+      <w:r>
+        <w:rPr>
+          <w:rFonts w:ascii="Arial" w:hAnsi="Arial"/>
+          <w:b w:val="false"/>
+          <w:bCs w:val="false"/>
+          <w:i w:val="false"/>
+          <w:caps w:val="false"/>
+          <w:smallCaps w:val="false"/>
+          <w:color w:val="000000"/>
+          <w:spacing w:val="0"/>
+          <w:sz w:val="22"/>
+          <w:szCs w:val="22"/>
+        </w:rPr>
+        <w:drawing>
+          <wp:anchor behindDoc="0" distT="0" distB="0" distL="0" distR="0" simplePos="0" locked="0" layoutInCell="1" allowOverlap="1" relativeHeight="16">
+            <wp:simplePos x="0" y="0"/>
+            <wp:positionH relativeFrom="column">
+              <wp:align>center</wp:align>
+            </wp:positionH>
+            <wp:positionV relativeFrom="paragraph">
+              <wp:posOffset>635</wp:posOffset>
+            </wp:positionV>
+            <wp:extent cx="6332220" cy="3399790"/>
+            <wp:effectExtent l="0" t="0" r="0" b="0"/>
+            <wp:wrapSquare wrapText="largest"/>
+            <wp:docPr id="15" name="Image15" descr=""/>
+            <wp:cNvGraphicFramePr>
+              <a:graphicFrameLocks xmlns:a="http://schemas.openxmlformats.org/drawingml/2006/main" noChangeAspect="1"/>
+            </wp:cNvGraphicFramePr>
+            <a:graphic xmlns:a="http://schemas.openxmlformats.org/drawingml/2006/main">
+              <a:graphicData uri="http://schemas.openxmlformats.org/drawingml/2006/picture">
+                <pic:pic xmlns:pic="http://schemas.openxmlformats.org/drawingml/2006/picture">
+                  <pic:nvPicPr>
+                    <pic:cNvPr id="15" name="Image15" descr=""/>
+                    <pic:cNvPicPr>
+                      <a:picLocks noChangeAspect="1" noChangeArrowheads="1"/>
+                    </pic:cNvPicPr>
+                  </pic:nvPicPr>
+                  <pic:blipFill>
+                    <a:blip r:embed="rId16"/>
+                    <a:stretch>
+                      <a:fillRect/>
+                    </a:stretch>
+                  </pic:blipFill>
+                  <pic:spPr bwMode="auto">
+                    <a:xfrm>
+                      <a:off x="0" y="0"/>
+                      <a:ext cx="6332220" cy="3399790"/>
                     </a:xfrm>
                     <a:prstGeom prst="rect">
                       <a:avLst/>

</xml_diff>